<commit_message>
update case file, update minis
</commit_message>
<xml_diff>
--- a/Kickstart My Chart/Kickstart My Chart Annal.docx
+++ b/Kickstart My Chart/Kickstart My Chart Annal.docx
@@ -911,7 +911,15 @@
         <w:t xml:space="preserve"> using three pivot graphs: </w:t>
       </w:r>
       <w:r>
-        <w:t>State Count By Category</w:t>
+        <w:t xml:space="preserve">State Count </w:t>
+      </w:r>
+      <w:proofErr w:type="gramStart"/>
+      <w:r>
+        <w:t>By</w:t>
+      </w:r>
+      <w:proofErr w:type="gramEnd"/>
+      <w:r>
+        <w:t xml:space="preserve"> Category</w:t>
       </w:r>
       <w:r>
         <w:t xml:space="preserve">, </w:t>
@@ -1135,7 +1143,6 @@
       </w:r>
       <w:bookmarkEnd w:id="4"/>
     </w:p>
-    <w:p/>
     <w:p>
       <w:pPr>
         <w:rPr>
@@ -1162,6 +1169,48 @@
       <w:r>
         <w:t>Theater and music have the most campaigns, music having the highest rate of success, based on state count by category</w:t>
       </w:r>
+      <w:r>
+        <w:t>.</w:t>
+      </w:r>
+    </w:p>
+    <w:p>
+      <w:pPr>
+        <w:pStyle w:val="ListParagraph"/>
+        <w:numPr>
+          <w:ilvl w:val="1"/>
+          <w:numId w:val="8"/>
+        </w:numPr>
+      </w:pPr>
+      <w:r>
+        <w:t>Looking at the same criteria we can also determine that food has the least success</w:t>
+      </w:r>
+      <w:r>
+        <w:t>.</w:t>
+      </w:r>
+    </w:p>
+    <w:p>
+      <w:pPr>
+        <w:pStyle w:val="ListParagraph"/>
+        <w:numPr>
+          <w:ilvl w:val="1"/>
+          <w:numId w:val="8"/>
+        </w:numPr>
+      </w:pPr>
+      <w:r>
+        <w:t>Do</w:t>
+      </w:r>
+      <w:r>
+        <w:t xml:space="preserve"> not</w:t>
+      </w:r>
+      <w:r>
+        <w:t xml:space="preserve"> Start a journalism campaign</w:t>
+      </w:r>
+    </w:p>
+    <w:p>
+      <w:pPr>
+        <w:pStyle w:val="ListParagraph"/>
+        <w:ind w:left="1440"/>
+      </w:pPr>
     </w:p>
     <w:p>
       <w:pPr>
@@ -1172,8 +1221,59 @@
         </w:numPr>
       </w:pPr>
       <w:r>
-        <w:t>Plays draw the most campaigns, based on sub-category</w:t>
-      </w:r>
+        <w:t>Plays draw the most campaigns, based on</w:t>
+      </w:r>
+      <w:r>
+        <w:t xml:space="preserve"> state count by</w:t>
+      </w:r>
+      <w:r>
+        <w:t xml:space="preserve"> sub-category</w:t>
+      </w:r>
+      <w:r>
+        <w:t>.</w:t>
+      </w:r>
+    </w:p>
+    <w:p>
+      <w:pPr>
+        <w:pStyle w:val="ListParagraph"/>
+        <w:numPr>
+          <w:ilvl w:val="1"/>
+          <w:numId w:val="8"/>
+        </w:numPr>
+      </w:pPr>
+      <w:r>
+        <w:t>M</w:t>
+      </w:r>
+      <w:r>
+        <w:t xml:space="preserve">usic </w:t>
+      </w:r>
+      <w:r>
+        <w:t xml:space="preserve">has the </w:t>
+      </w:r>
+      <w:r>
+        <w:t>overall highest rate of suc</w:t>
+      </w:r>
+      <w:r>
+        <w:t>cess</w:t>
+      </w:r>
+      <w:r>
+        <w:t xml:space="preserve">, </w:t>
+      </w:r>
+      <w:r>
+        <w:t xml:space="preserve">according to our state count by category. Our state count by sub-category clearly shows </w:t>
+      </w:r>
+      <w:r>
+        <w:t>there is no love for jazz</w:t>
+      </w:r>
+      <w:r>
+        <w:t>, as all jazz campaigns are canceled.</w:t>
+      </w:r>
+    </w:p>
+    <w:p>
+      <w:pPr>
+        <w:pStyle w:val="ListParagraph"/>
+        <w:ind w:left="1440"/>
+      </w:pPr>
     </w:p>
     <w:p>
       <w:pPr>
@@ -1184,7 +1284,19 @@
         </w:numPr>
       </w:pPr>
       <w:r>
-        <w:t>Success and failure by time of year seem to stay relative,</w:t>
+        <w:t xml:space="preserve">Success and failure by </w:t>
+      </w:r>
+      <w:r>
+        <w:t xml:space="preserve">state count by date created </w:t>
+      </w:r>
+      <w:r>
+        <w:t>seem to stay relative</w:t>
+      </w:r>
+      <w:r>
+        <w:t xml:space="preserve"> to each other</w:t>
+      </w:r>
+      <w:r>
+        <w:t>,</w:t>
       </w:r>
       <w:r>
         <w:t xml:space="preserve"> while cancelations follow an invariant trend of their own.</w:t>
@@ -1214,7 +1326,24 @@
         </w:numPr>
       </w:pPr>
       <w:r>
-        <w:t>From January to February success and failure veer in opposite directions</w:t>
+        <w:t xml:space="preserve">In the month of </w:t>
+      </w:r>
+      <w:proofErr w:type="gramStart"/>
+      <w:r>
+        <w:t>May</w:t>
+      </w:r>
+      <w:proofErr w:type="gramEnd"/>
+      <w:r>
+        <w:t xml:space="preserve"> the success rate spikes to 234 successful campaigns and though failure rate increases slightly from April (when it is at it lowest) the margin between success and failure is at </w:t>
+      </w:r>
+      <w:r>
+        <w:t>its</w:t>
+      </w:r>
+      <w:r>
+        <w:t xml:space="preserve"> most optimal. </w:t>
+      </w:r>
+      <w:r>
+        <w:t>This is when I would start a campaign.</w:t>
       </w:r>
     </w:p>
     <w:p>
@@ -1226,11 +1355,51 @@
         </w:numPr>
       </w:pPr>
       <w:r>
-        <w:t>Success seems to spike in May</w:t>
-      </w:r>
-      <w:r>
-        <w:t xml:space="preserve"> </w:t>
-      </w:r>
+        <w:t>December is the only time where successful and failed campaigns cross paths.</w:t>
+      </w:r>
+      <w:r>
+        <w:t xml:space="preserve"> Though failed campaigns are not at the highest in this month, successful campaigns are. This data leads me to conclude that December would be the worst month to start a campaign.</w:t>
+      </w:r>
+    </w:p>
+    <w:p>
+      <w:pPr>
+        <w:rPr>
+          <w:b/>
+          <w:bCs/>
+        </w:rPr>
+      </w:pPr>
+    </w:p>
+    <w:p>
+      <w:pPr>
+        <w:rPr>
+          <w:b/>
+          <w:bCs/>
+        </w:rPr>
+      </w:pPr>
+    </w:p>
+    <w:p>
+      <w:pPr>
+        <w:rPr>
+          <w:b/>
+          <w:bCs/>
+        </w:rPr>
+      </w:pPr>
+    </w:p>
+    <w:p>
+      <w:pPr>
+        <w:rPr>
+          <w:b/>
+          <w:bCs/>
+        </w:rPr>
+      </w:pPr>
+    </w:p>
+    <w:p>
+      <w:pPr>
+        <w:rPr>
+          <w:b/>
+          <w:bCs/>
+        </w:rPr>
+      </w:pPr>
     </w:p>
     <w:p>
       <w:pPr>
@@ -1262,14 +1431,47 @@
     <w:p>
       <w:pPr>
         <w:pStyle w:val="ListParagraph"/>
+      </w:pPr>
+    </w:p>
+    <w:p>
+      <w:pPr>
+        <w:pStyle w:val="ListParagraph"/>
         <w:numPr>
           <w:ilvl w:val="0"/>
           <w:numId w:val="9"/>
         </w:numPr>
       </w:pPr>
       <w:r>
-        <w:t>We do not know who or what organizations have campaigns running or how many</w:t>
-      </w:r>
+        <w:t xml:space="preserve">We do not know who or what organizations have campaigns running </w:t>
+      </w:r>
+    </w:p>
+    <w:p>
+      <w:pPr>
+        <w:pStyle w:val="ListParagraph"/>
+      </w:pPr>
+    </w:p>
+    <w:p>
+      <w:pPr>
+        <w:pStyle w:val="ListParagraph"/>
+        <w:numPr>
+          <w:ilvl w:val="0"/>
+          <w:numId w:val="9"/>
+        </w:numPr>
+      </w:pPr>
+      <w:r>
+        <w:t xml:space="preserve">We </w:t>
+      </w:r>
+      <w:r>
+        <w:t>do not</w:t>
+      </w:r>
+      <w:r>
+        <w:t xml:space="preserve"> know if individuals or groups have multiple campaigns</w:t>
+      </w:r>
+    </w:p>
+    <w:p>
+      <w:pPr>
+        <w:pStyle w:val="ListParagraph"/>
+      </w:pPr>
     </w:p>
     <w:p>
       <w:pPr>
@@ -1301,17 +1503,7 @@
     <w:p>
       <w:pPr>
         <w:pStyle w:val="ListParagraph"/>
-        <w:numPr>
-          <w:ilvl w:val="0"/>
-          <w:numId w:val="9"/>
-        </w:numPr>
-      </w:pPr>
-      <w:r>
-        <w:t>Staff Pick vs. Not Pick</w:t>
-      </w:r>
-      <w:r>
-        <w:t xml:space="preserve"> would make a good line chart </w:t>
-      </w:r>
+      </w:pPr>
     </w:p>
     <w:p>
       <w:pPr>
@@ -1322,6 +1514,31 @@
         </w:numPr>
       </w:pPr>
       <w:r>
+        <w:t>Staff Pick vs. Not Pick</w:t>
+      </w:r>
+      <w:r>
+        <w:t xml:space="preserve"> would make a good line chart </w:t>
+      </w:r>
+    </w:p>
+    <w:p>
+      <w:pPr>
+        <w:pStyle w:val="ListParagraph"/>
+      </w:pPr>
+    </w:p>
+    <w:p>
+      <w:pPr>
+        <w:pStyle w:val="ListParagraph"/>
+      </w:pPr>
+    </w:p>
+    <w:p>
+      <w:pPr>
+        <w:pStyle w:val="ListParagraph"/>
+        <w:numPr>
+          <w:ilvl w:val="0"/>
+          <w:numId w:val="9"/>
+        </w:numPr>
+      </w:pPr>
+      <w:r>
         <w:t>H</w:t>
       </w:r>
       <w:r>
@@ -1332,177 +1549,6 @@
       </w:r>
     </w:p>
     <w:p/>
-    <w:p/>
-    <w:p/>
-    <w:p/>
-    <w:p>
-      <w:r>
-        <w:lastRenderedPageBreak/>
-        <w:t>Journalism is canceled</w:t>
-      </w:r>
-    </w:p>
-    <w:p>
-      <w:r>
-        <w:t>Theater, Music, Film/Video are the most popular categories</w:t>
-      </w:r>
-    </w:p>
-    <w:p>
-      <w:r>
-        <w:t>Film/Video and Theater both seem to have similar percentages of success/failure/cancelation</w:t>
-      </w:r>
-    </w:p>
-    <w:p>
-      <w:r>
-        <w:t>State Count by Sub-Category</w:t>
-      </w:r>
-    </w:p>
-    <w:p>
-      <w:r>
-        <w:t>Plays are the most popular</w:t>
-      </w:r>
-    </w:p>
-    <w:p>
-      <w:r>
-        <w:t>People just do not want to help Jazz</w:t>
-      </w:r>
-    </w:p>
-    <w:p>
-      <w:r>
-        <w:t>There are quite a few sub-category’s that have 100% failure or cancel rate</w:t>
-      </w:r>
-    </w:p>
-    <w:p/>
-    <w:p>
-      <w:r>
-        <w:t>State Count by Date Created</w:t>
-      </w:r>
-    </w:p>
-    <w:p>
-      <w:r>
-        <w:t>May has a high success rate</w:t>
-      </w:r>
-    </w:p>
-    <w:p>
-      <w:r>
-        <w:t>December has the lowest success rate</w:t>
-      </w:r>
-    </w:p>
-    <w:p>
-      <w:r>
-        <w:t>Highest Failed rate is January</w:t>
-      </w:r>
-    </w:p>
-    <w:p>
-      <w:r>
-        <w:t>Canceled rate stays consistent</w:t>
-      </w:r>
-    </w:p>
-    <w:p/>
-    <w:p>
-      <w:r>
-        <w:t>What are some limitations of this dataset?</w:t>
-      </w:r>
-    </w:p>
-    <w:p>
-      <w:r>
-        <w:tab/>
-        <w:t>Whole Data Set</w:t>
-      </w:r>
-    </w:p>
-    <w:p>
-      <w:r>
-        <w:t>What is spotlight?</w:t>
-      </w:r>
-    </w:p>
-    <w:p>
-      <w:r>
-        <w:t>We don’t have information about who is involved with campaigns?</w:t>
-      </w:r>
-    </w:p>
-    <w:p>
-      <w:r>
-        <w:t>Do the people running campaigns have necessary qualifications?</w:t>
-      </w:r>
-    </w:p>
-    <w:p>
-      <w:r>
-        <w:t>What is their history of success and failure?</w:t>
-      </w:r>
-    </w:p>
-    <w:p>
-      <w:r>
-        <w:t xml:space="preserve">The only financial information we have is their goal no budget information available.  </w:t>
-      </w:r>
-    </w:p>
-    <w:p>
-      <w:r>
-        <w:t>Success is only measured by if their goal was met or exceeded by pledges.  How does this inform if their project achieved success?</w:t>
-      </w:r>
-    </w:p>
-    <w:p>
-      <w:r>
-        <w:t>Does the length of campaign inform success or failure?</w:t>
-      </w:r>
-    </w:p>
-    <w:p>
-      <w:r>
-        <w:t>State Count by Category</w:t>
-      </w:r>
-    </w:p>
-    <w:p>
-      <w:r>
-        <w:t>What sub sections of a category are more successful than others and how it informs the success of the whole category</w:t>
-      </w:r>
-    </w:p>
-    <w:p>
-      <w:r>
-        <w:lastRenderedPageBreak/>
-        <w:t>There is no way to track trends based on the data presented</w:t>
-      </w:r>
-    </w:p>
-    <w:p/>
-    <w:p>
-      <w:r>
-        <w:t>State Count by Sub-Category</w:t>
-      </w:r>
-    </w:p>
-    <w:p>
-      <w:r>
-        <w:t>Only sub-categories are represented.  Hard to put into context how subcategories are informing categories</w:t>
-      </w:r>
-    </w:p>
-    <w:p/>
-    <w:p>
-      <w:r>
-        <w:t>State Count by Date Created</w:t>
-      </w:r>
-    </w:p>
-    <w:p/>
-    <w:p>
-      <w:r>
-        <w:t>What are some other possible tables and/or graphs that we could create?</w:t>
-      </w:r>
-    </w:p>
-    <w:p>
-      <w:r>
-        <w:t>A Pivot table that contained both category and sub-category, so that you could see how the subcategory informed the success or failure of the category</w:t>
-      </w:r>
-    </w:p>
-    <w:p>
-      <w:r>
-        <w:t>Staff Pick vs. Not Pick</w:t>
-      </w:r>
-    </w:p>
-    <w:p>
-      <w:r>
-        <w:t>How does “spotlight” inform data</w:t>
-      </w:r>
-    </w:p>
-    <w:p>
-      <w:r>
-        <w:t>how duration of campaign informs success or failure</w:t>
-      </w:r>
-    </w:p>
     <w:sectPr>
       <w:footerReference w:type="default" r:id="rId12"/>
       <w:pgSz w:w="12240" w:h="15840"/>
@@ -2885,7 +2931,7 @@
     <w:lsdException w:name="Table Web 2" w:semiHidden="1" w:unhideWhenUsed="1"/>
     <w:lsdException w:name="Table Web 3" w:semiHidden="1" w:unhideWhenUsed="1"/>
     <w:lsdException w:name="Balloon Text" w:semiHidden="1" w:unhideWhenUsed="1"/>
-    <w:lsdException w:name="Table Grid" w:semiHidden="1" w:uiPriority="39" w:unhideWhenUsed="1"/>
+    <w:lsdException w:name="Table Grid" w:uiPriority="39"/>
     <w:lsdException w:name="Table Theme" w:semiHidden="1" w:unhideWhenUsed="1"/>
     <w:lsdException w:name="Placeholder Text" w:semiHidden="1"/>
     <w:lsdException w:name="No Spacing" w:uiPriority="1" w:qFormat="1"/>

</xml_diff>

<commit_message>
update word doc update mini folder
</commit_message>
<xml_diff>
--- a/Kickstart My Chart/Kickstart My Chart Annal.docx
+++ b/Kickstart My Chart/Kickstart My Chart Annal.docx
@@ -225,6 +225,7 @@
           <w:pPr>
             <w:pStyle w:val="TOCHeading"/>
             <w:rPr>
+              <w:spacing w:val="32"/>
               <w:sz w:val="16"/>
               <w:szCs w:val="16"/>
             </w:rPr>
@@ -232,6 +233,7 @@
           <w:r>
             <w:rPr>
               <w:b/>
+              <w:spacing w:val="32"/>
               <w:sz w:val="16"/>
               <w:szCs w:val="16"/>
             </w:rPr>
@@ -244,21 +246,19 @@
             <w:tabs>
               <w:tab w:val="right" w:leader="dot" w:pos="6470"/>
             </w:tabs>
-            <w:spacing w:line="600" w:lineRule="auto"/>
             <w:rPr>
               <w:rFonts w:ascii="Lucida Sans" w:hAnsi="Lucida Sans"/>
               <w:caps/>
               <w:noProof/>
-              <w:spacing w:val="30"/>
+              <w:spacing w:val="32"/>
               <w:sz w:val="16"/>
-              <w:szCs w:val="16"/>
             </w:rPr>
           </w:pPr>
           <w:r>
             <w:rPr>
-              <w:rFonts w:ascii="Lucida Console" w:hAnsi="Lucida Console"/>
+              <w:rFonts w:ascii="Lucida Sans" w:hAnsi="Lucida Sans"/>
               <w:caps/>
-              <w:spacing w:val="24"/>
+              <w:spacing w:val="32"/>
               <w:sz w:val="16"/>
               <w:szCs w:val="16"/>
             </w:rPr>
@@ -266,9 +266,9 @@
           </w:r>
           <w:r>
             <w:rPr>
-              <w:rFonts w:ascii="Lucida Console" w:hAnsi="Lucida Console"/>
+              <w:rFonts w:ascii="Lucida Sans" w:hAnsi="Lucida Sans"/>
               <w:caps/>
-              <w:spacing w:val="24"/>
+              <w:spacing w:val="32"/>
               <w:sz w:val="16"/>
               <w:szCs w:val="16"/>
             </w:rPr>
@@ -276,24 +276,23 @@
           </w:r>
           <w:r>
             <w:rPr>
-              <w:rFonts w:ascii="Lucida Console" w:hAnsi="Lucida Console"/>
+              <w:rFonts w:ascii="Lucida Sans" w:hAnsi="Lucida Sans"/>
               <w:caps/>
-              <w:spacing w:val="24"/>
+              <w:spacing w:val="32"/>
               <w:sz w:val="16"/>
               <w:szCs w:val="16"/>
             </w:rPr>
             <w:fldChar w:fldCharType="separate"/>
           </w:r>
-          <w:hyperlink w:anchor="_Toc52288663" w:history="1">
+          <w:hyperlink w:anchor="_Toc52541271" w:history="1">
             <w:r>
               <w:rPr>
                 <w:rStyle w:val="Hyperlink"/>
                 <w:rFonts w:ascii="Lucida Sans" w:hAnsi="Lucida Sans"/>
                 <w:caps/>
                 <w:noProof/>
-                <w:spacing w:val="30"/>
+                <w:spacing w:val="32"/>
                 <w:sz w:val="16"/>
-                <w:szCs w:val="16"/>
                 <w:lang w:bidi="en-US"/>
               </w:rPr>
               <w:t>Kickstarter Data Exploration</w:t>
@@ -304,9 +303,8 @@
                 <w:caps/>
                 <w:noProof/>
                 <w:webHidden/>
-                <w:spacing w:val="30"/>
+                <w:spacing w:val="32"/>
                 <w:sz w:val="16"/>
-                <w:szCs w:val="16"/>
               </w:rPr>
               <w:tab/>
             </w:r>
@@ -316,9 +314,8 @@
                 <w:caps/>
                 <w:noProof/>
                 <w:webHidden/>
-                <w:spacing w:val="30"/>
+                <w:spacing w:val="32"/>
                 <w:sz w:val="16"/>
-                <w:szCs w:val="16"/>
               </w:rPr>
               <w:fldChar w:fldCharType="begin"/>
             </w:r>
@@ -328,11 +325,10 @@
                 <w:caps/>
                 <w:noProof/>
                 <w:webHidden/>
-                <w:spacing w:val="30"/>
+                <w:spacing w:val="32"/>
                 <w:sz w:val="16"/>
-                <w:szCs w:val="16"/>
               </w:rPr>
-              <w:instrText xml:space="preserve"> PAGEREF _Toc52288663 \h </w:instrText>
+              <w:instrText xml:space="preserve"> PAGEREF _Toc52541271 \h </w:instrText>
             </w:r>
             <w:r>
               <w:rPr>
@@ -340,9 +336,8 @@
                 <w:caps/>
                 <w:noProof/>
                 <w:webHidden/>
-                <w:spacing w:val="30"/>
+                <w:spacing w:val="32"/>
                 <w:sz w:val="16"/>
-                <w:szCs w:val="16"/>
               </w:rPr>
             </w:r>
             <w:r>
@@ -351,9 +346,8 @@
                 <w:caps/>
                 <w:noProof/>
                 <w:webHidden/>
-                <w:spacing w:val="30"/>
+                <w:spacing w:val="32"/>
                 <w:sz w:val="16"/>
-                <w:szCs w:val="16"/>
               </w:rPr>
               <w:fldChar w:fldCharType="separate"/>
             </w:r>
@@ -363,9 +357,8 @@
                 <w:caps/>
                 <w:noProof/>
                 <w:webHidden/>
-                <w:spacing w:val="30"/>
+                <w:spacing w:val="32"/>
                 <w:sz w:val="16"/>
-                <w:szCs w:val="16"/>
               </w:rPr>
               <w:t>2</w:t>
             </w:r>
@@ -375,9 +368,8 @@
                 <w:caps/>
                 <w:noProof/>
                 <w:webHidden/>
-                <w:spacing w:val="30"/>
+                <w:spacing w:val="32"/>
                 <w:sz w:val="16"/>
-                <w:szCs w:val="16"/>
               </w:rPr>
               <w:fldChar w:fldCharType="end"/>
             </w:r>
@@ -389,26 +381,23 @@
             <w:tabs>
               <w:tab w:val="right" w:leader="dot" w:pos="6470"/>
             </w:tabs>
-            <w:spacing w:line="600" w:lineRule="auto"/>
             <w:rPr>
               <w:rFonts w:ascii="Lucida Sans" w:hAnsi="Lucida Sans"/>
               <w:caps/>
               <w:noProof/>
-              <w:spacing w:val="30"/>
+              <w:spacing w:val="32"/>
               <w:sz w:val="16"/>
-              <w:szCs w:val="16"/>
             </w:rPr>
           </w:pPr>
-          <w:hyperlink w:anchor="_Toc52288664" w:history="1">
+          <w:hyperlink w:anchor="_Toc52541272" w:history="1">
             <w:r>
               <w:rPr>
                 <w:rStyle w:val="Hyperlink"/>
                 <w:rFonts w:ascii="Lucida Sans" w:hAnsi="Lucida Sans"/>
                 <w:caps/>
                 <w:noProof/>
-                <w:spacing w:val="30"/>
+                <w:spacing w:val="32"/>
                 <w:sz w:val="16"/>
-                <w:szCs w:val="16"/>
                 <w:lang w:bidi="en-US"/>
               </w:rPr>
               <w:t>State Count By Category</w:t>
@@ -419,9 +408,8 @@
                 <w:caps/>
                 <w:noProof/>
                 <w:webHidden/>
-                <w:spacing w:val="30"/>
+                <w:spacing w:val="32"/>
                 <w:sz w:val="16"/>
-                <w:szCs w:val="16"/>
               </w:rPr>
               <w:tab/>
             </w:r>
@@ -431,9 +419,8 @@
                 <w:caps/>
                 <w:noProof/>
                 <w:webHidden/>
-                <w:spacing w:val="30"/>
+                <w:spacing w:val="32"/>
                 <w:sz w:val="16"/>
-                <w:szCs w:val="16"/>
               </w:rPr>
               <w:fldChar w:fldCharType="begin"/>
             </w:r>
@@ -443,11 +430,10 @@
                 <w:caps/>
                 <w:noProof/>
                 <w:webHidden/>
-                <w:spacing w:val="30"/>
+                <w:spacing w:val="32"/>
                 <w:sz w:val="16"/>
-                <w:szCs w:val="16"/>
               </w:rPr>
-              <w:instrText xml:space="preserve"> PAGEREF _Toc52288664 \h </w:instrText>
+              <w:instrText xml:space="preserve"> PAGEREF _Toc52541272 \h </w:instrText>
             </w:r>
             <w:r>
               <w:rPr>
@@ -455,9 +441,8 @@
                 <w:caps/>
                 <w:noProof/>
                 <w:webHidden/>
-                <w:spacing w:val="30"/>
+                <w:spacing w:val="32"/>
                 <w:sz w:val="16"/>
-                <w:szCs w:val="16"/>
               </w:rPr>
             </w:r>
             <w:r>
@@ -466,9 +451,8 @@
                 <w:caps/>
                 <w:noProof/>
                 <w:webHidden/>
-                <w:spacing w:val="30"/>
+                <w:spacing w:val="32"/>
                 <w:sz w:val="16"/>
-                <w:szCs w:val="16"/>
               </w:rPr>
               <w:fldChar w:fldCharType="separate"/>
             </w:r>
@@ -478,9 +462,8 @@
                 <w:caps/>
                 <w:noProof/>
                 <w:webHidden/>
-                <w:spacing w:val="30"/>
+                <w:spacing w:val="32"/>
                 <w:sz w:val="16"/>
-                <w:szCs w:val="16"/>
               </w:rPr>
               <w:t>3</w:t>
             </w:r>
@@ -490,9 +473,8 @@
                 <w:caps/>
                 <w:noProof/>
                 <w:webHidden/>
-                <w:spacing w:val="30"/>
+                <w:spacing w:val="32"/>
                 <w:sz w:val="16"/>
-                <w:szCs w:val="16"/>
               </w:rPr>
               <w:fldChar w:fldCharType="end"/>
             </w:r>
@@ -504,26 +486,23 @@
             <w:tabs>
               <w:tab w:val="right" w:leader="dot" w:pos="6470"/>
             </w:tabs>
-            <w:spacing w:line="600" w:lineRule="auto"/>
             <w:rPr>
               <w:rFonts w:ascii="Lucida Sans" w:hAnsi="Lucida Sans"/>
               <w:caps/>
               <w:noProof/>
-              <w:spacing w:val="30"/>
+              <w:spacing w:val="32"/>
               <w:sz w:val="16"/>
-              <w:szCs w:val="16"/>
             </w:rPr>
           </w:pPr>
-          <w:hyperlink w:anchor="_Toc52288665" w:history="1">
+          <w:hyperlink w:anchor="_Toc52541273" w:history="1">
             <w:r>
               <w:rPr>
                 <w:rStyle w:val="Hyperlink"/>
                 <w:rFonts w:ascii="Lucida Sans" w:hAnsi="Lucida Sans"/>
                 <w:caps/>
                 <w:noProof/>
-                <w:spacing w:val="30"/>
+                <w:spacing w:val="32"/>
                 <w:sz w:val="16"/>
-                <w:szCs w:val="16"/>
                 <w:lang w:bidi="en-US"/>
               </w:rPr>
               <w:t>State Count By Sub-Category</w:t>
@@ -534,9 +513,8 @@
                 <w:caps/>
                 <w:noProof/>
                 <w:webHidden/>
-                <w:spacing w:val="30"/>
+                <w:spacing w:val="32"/>
                 <w:sz w:val="16"/>
-                <w:szCs w:val="16"/>
               </w:rPr>
               <w:tab/>
             </w:r>
@@ -546,9 +524,8 @@
                 <w:caps/>
                 <w:noProof/>
                 <w:webHidden/>
-                <w:spacing w:val="30"/>
+                <w:spacing w:val="32"/>
                 <w:sz w:val="16"/>
-                <w:szCs w:val="16"/>
               </w:rPr>
               <w:fldChar w:fldCharType="begin"/>
             </w:r>
@@ -558,11 +535,10 @@
                 <w:caps/>
                 <w:noProof/>
                 <w:webHidden/>
-                <w:spacing w:val="30"/>
+                <w:spacing w:val="32"/>
                 <w:sz w:val="16"/>
-                <w:szCs w:val="16"/>
               </w:rPr>
-              <w:instrText xml:space="preserve"> PAGEREF _Toc52288665 \h </w:instrText>
+              <w:instrText xml:space="preserve"> PAGEREF _Toc52541273 \h </w:instrText>
             </w:r>
             <w:r>
               <w:rPr>
@@ -570,9 +546,8 @@
                 <w:caps/>
                 <w:noProof/>
                 <w:webHidden/>
-                <w:spacing w:val="30"/>
+                <w:spacing w:val="32"/>
                 <w:sz w:val="16"/>
-                <w:szCs w:val="16"/>
               </w:rPr>
             </w:r>
             <w:r>
@@ -581,9 +556,8 @@
                 <w:caps/>
                 <w:noProof/>
                 <w:webHidden/>
-                <w:spacing w:val="30"/>
+                <w:spacing w:val="32"/>
                 <w:sz w:val="16"/>
-                <w:szCs w:val="16"/>
               </w:rPr>
               <w:fldChar w:fldCharType="separate"/>
             </w:r>
@@ -593,9 +567,8 @@
                 <w:caps/>
                 <w:noProof/>
                 <w:webHidden/>
-                <w:spacing w:val="30"/>
+                <w:spacing w:val="32"/>
                 <w:sz w:val="16"/>
-                <w:szCs w:val="16"/>
               </w:rPr>
               <w:t>4</w:t>
             </w:r>
@@ -605,9 +578,8 @@
                 <w:caps/>
                 <w:noProof/>
                 <w:webHidden/>
-                <w:spacing w:val="30"/>
+                <w:spacing w:val="32"/>
                 <w:sz w:val="16"/>
-                <w:szCs w:val="16"/>
               </w:rPr>
               <w:fldChar w:fldCharType="end"/>
             </w:r>
@@ -619,26 +591,23 @@
             <w:tabs>
               <w:tab w:val="right" w:leader="dot" w:pos="6470"/>
             </w:tabs>
-            <w:spacing w:line="600" w:lineRule="auto"/>
             <w:rPr>
               <w:rFonts w:ascii="Lucida Sans" w:hAnsi="Lucida Sans"/>
               <w:caps/>
               <w:noProof/>
-              <w:spacing w:val="30"/>
+              <w:spacing w:val="32"/>
               <w:sz w:val="16"/>
-              <w:szCs w:val="16"/>
             </w:rPr>
           </w:pPr>
-          <w:hyperlink w:anchor="_Toc52288666" w:history="1">
+          <w:hyperlink w:anchor="_Toc52541274" w:history="1">
             <w:r>
               <w:rPr>
                 <w:rStyle w:val="Hyperlink"/>
                 <w:rFonts w:ascii="Lucida Sans" w:hAnsi="Lucida Sans"/>
                 <w:caps/>
                 <w:noProof/>
-                <w:spacing w:val="30"/>
+                <w:spacing w:val="32"/>
                 <w:sz w:val="16"/>
-                <w:szCs w:val="16"/>
                 <w:lang w:bidi="en-US"/>
               </w:rPr>
               <w:t>State Count By Date Created</w:t>
@@ -649,9 +618,8 @@
                 <w:caps/>
                 <w:noProof/>
                 <w:webHidden/>
-                <w:spacing w:val="30"/>
+                <w:spacing w:val="32"/>
                 <w:sz w:val="16"/>
-                <w:szCs w:val="16"/>
               </w:rPr>
               <w:tab/>
             </w:r>
@@ -661,9 +629,8 @@
                 <w:caps/>
                 <w:noProof/>
                 <w:webHidden/>
-                <w:spacing w:val="30"/>
+                <w:spacing w:val="32"/>
                 <w:sz w:val="16"/>
-                <w:szCs w:val="16"/>
               </w:rPr>
               <w:fldChar w:fldCharType="begin"/>
             </w:r>
@@ -673,11 +640,10 @@
                 <w:caps/>
                 <w:noProof/>
                 <w:webHidden/>
-                <w:spacing w:val="30"/>
+                <w:spacing w:val="32"/>
                 <w:sz w:val="16"/>
-                <w:szCs w:val="16"/>
               </w:rPr>
-              <w:instrText xml:space="preserve"> PAGEREF _Toc52288666 \h </w:instrText>
+              <w:instrText xml:space="preserve"> PAGEREF _Toc52541274 \h </w:instrText>
             </w:r>
             <w:r>
               <w:rPr>
@@ -685,9 +651,8 @@
                 <w:caps/>
                 <w:noProof/>
                 <w:webHidden/>
-                <w:spacing w:val="30"/>
+                <w:spacing w:val="32"/>
                 <w:sz w:val="16"/>
-                <w:szCs w:val="16"/>
               </w:rPr>
             </w:r>
             <w:r>
@@ -696,9 +661,8 @@
                 <w:caps/>
                 <w:noProof/>
                 <w:webHidden/>
-                <w:spacing w:val="30"/>
+                <w:spacing w:val="32"/>
                 <w:sz w:val="16"/>
-                <w:szCs w:val="16"/>
               </w:rPr>
               <w:fldChar w:fldCharType="separate"/>
             </w:r>
@@ -708,9 +672,8 @@
                 <w:caps/>
                 <w:noProof/>
                 <w:webHidden/>
-                <w:spacing w:val="30"/>
+                <w:spacing w:val="32"/>
                 <w:sz w:val="16"/>
-                <w:szCs w:val="16"/>
               </w:rPr>
               <w:t>5</w:t>
             </w:r>
@@ -720,9 +683,8 @@
                 <w:caps/>
                 <w:noProof/>
                 <w:webHidden/>
-                <w:spacing w:val="30"/>
+                <w:spacing w:val="32"/>
                 <w:sz w:val="16"/>
-                <w:szCs w:val="16"/>
               </w:rPr>
               <w:fldChar w:fldCharType="end"/>
             </w:r>
@@ -734,23 +696,23 @@
             <w:tabs>
               <w:tab w:val="right" w:leader="dot" w:pos="6470"/>
             </w:tabs>
-            <w:spacing w:line="600" w:lineRule="auto"/>
             <w:rPr>
+              <w:rFonts w:ascii="Lucida Sans" w:hAnsi="Lucida Sans"/>
+              <w:caps/>
               <w:noProof/>
+              <w:spacing w:val="32"/>
               <w:sz w:val="16"/>
-              <w:szCs w:val="16"/>
             </w:rPr>
           </w:pPr>
-          <w:hyperlink w:anchor="_Toc52288667" w:history="1">
+          <w:hyperlink w:anchor="_Toc52541275" w:history="1">
             <w:r>
               <w:rPr>
                 <w:rStyle w:val="Hyperlink"/>
                 <w:rFonts w:ascii="Lucida Sans" w:hAnsi="Lucida Sans"/>
                 <w:caps/>
                 <w:noProof/>
-                <w:spacing w:val="30"/>
+                <w:spacing w:val="32"/>
                 <w:sz w:val="16"/>
-                <w:szCs w:val="16"/>
                 <w:lang w:bidi="en-US"/>
               </w:rPr>
               <w:t>Concluding Observations &amp; Remarks</w:t>
@@ -761,9 +723,8 @@
                 <w:caps/>
                 <w:noProof/>
                 <w:webHidden/>
-                <w:spacing w:val="30"/>
+                <w:spacing w:val="32"/>
                 <w:sz w:val="16"/>
-                <w:szCs w:val="16"/>
               </w:rPr>
               <w:tab/>
             </w:r>
@@ -773,9 +734,8 @@
                 <w:caps/>
                 <w:noProof/>
                 <w:webHidden/>
-                <w:spacing w:val="30"/>
+                <w:spacing w:val="32"/>
                 <w:sz w:val="16"/>
-                <w:szCs w:val="16"/>
               </w:rPr>
               <w:fldChar w:fldCharType="begin"/>
             </w:r>
@@ -785,11 +745,10 @@
                 <w:caps/>
                 <w:noProof/>
                 <w:webHidden/>
-                <w:spacing w:val="30"/>
+                <w:spacing w:val="32"/>
                 <w:sz w:val="16"/>
-                <w:szCs w:val="16"/>
               </w:rPr>
-              <w:instrText xml:space="preserve"> PAGEREF _Toc52288667 \h </w:instrText>
+              <w:instrText xml:space="preserve"> PAGEREF _Toc52541275 \h </w:instrText>
             </w:r>
             <w:r>
               <w:rPr>
@@ -797,9 +756,8 @@
                 <w:caps/>
                 <w:noProof/>
                 <w:webHidden/>
-                <w:spacing w:val="30"/>
+                <w:spacing w:val="32"/>
                 <w:sz w:val="16"/>
-                <w:szCs w:val="16"/>
               </w:rPr>
             </w:r>
             <w:r>
@@ -808,9 +766,8 @@
                 <w:caps/>
                 <w:noProof/>
                 <w:webHidden/>
-                <w:spacing w:val="30"/>
+                <w:spacing w:val="32"/>
                 <w:sz w:val="16"/>
-                <w:szCs w:val="16"/>
               </w:rPr>
               <w:fldChar w:fldCharType="separate"/>
             </w:r>
@@ -820,9 +777,8 @@
                 <w:caps/>
                 <w:noProof/>
                 <w:webHidden/>
-                <w:spacing w:val="30"/>
+                <w:spacing w:val="32"/>
                 <w:sz w:val="16"/>
-                <w:szCs w:val="16"/>
               </w:rPr>
               <w:t>6</w:t>
             </w:r>
@@ -832,9 +788,113 @@
                 <w:caps/>
                 <w:noProof/>
                 <w:webHidden/>
-                <w:spacing w:val="30"/>
+                <w:spacing w:val="32"/>
                 <w:sz w:val="16"/>
-                <w:szCs w:val="16"/>
+              </w:rPr>
+              <w:fldChar w:fldCharType="end"/>
+            </w:r>
+          </w:hyperlink>
+        </w:p>
+        <w:p>
+          <w:pPr>
+            <w:pStyle w:val="TOC1"/>
+            <w:tabs>
+              <w:tab w:val="right" w:leader="dot" w:pos="6470"/>
+            </w:tabs>
+            <w:rPr>
+              <w:rFonts w:ascii="Lucida Sans" w:hAnsi="Lucida Sans"/>
+              <w:caps/>
+              <w:noProof/>
+              <w:spacing w:val="32"/>
+              <w:sz w:val="16"/>
+            </w:rPr>
+          </w:pPr>
+          <w:hyperlink w:anchor="_Toc52541276" w:history="1">
+            <w:r>
+              <w:rPr>
+                <w:rStyle w:val="Hyperlink"/>
+                <w:rFonts w:ascii="Lucida Sans" w:hAnsi="Lucida Sans"/>
+                <w:caps/>
+                <w:noProof/>
+                <w:spacing w:val="32"/>
+                <w:sz w:val="16"/>
+                <w:lang w:bidi="en-US"/>
+              </w:rPr>
+              <w:t>Bonus 2</w:t>
+            </w:r>
+            <w:r>
+              <w:rPr>
+                <w:rFonts w:ascii="Lucida Sans" w:hAnsi="Lucida Sans"/>
+                <w:caps/>
+                <w:noProof/>
+                <w:webHidden/>
+                <w:spacing w:val="32"/>
+                <w:sz w:val="16"/>
+              </w:rPr>
+              <w:tab/>
+            </w:r>
+            <w:r>
+              <w:rPr>
+                <w:rFonts w:ascii="Lucida Sans" w:hAnsi="Lucida Sans"/>
+                <w:caps/>
+                <w:noProof/>
+                <w:webHidden/>
+                <w:spacing w:val="32"/>
+                <w:sz w:val="16"/>
+              </w:rPr>
+              <w:fldChar w:fldCharType="begin"/>
+            </w:r>
+            <w:r>
+              <w:rPr>
+                <w:rFonts w:ascii="Lucida Sans" w:hAnsi="Lucida Sans"/>
+                <w:caps/>
+                <w:noProof/>
+                <w:webHidden/>
+                <w:spacing w:val="32"/>
+                <w:sz w:val="16"/>
+              </w:rPr>
+              <w:instrText xml:space="preserve"> PAGEREF _Toc52541276 \h </w:instrText>
+            </w:r>
+            <w:r>
+              <w:rPr>
+                <w:rFonts w:ascii="Lucida Sans" w:hAnsi="Lucida Sans"/>
+                <w:caps/>
+                <w:noProof/>
+                <w:webHidden/>
+                <w:spacing w:val="32"/>
+                <w:sz w:val="16"/>
+              </w:rPr>
+            </w:r>
+            <w:r>
+              <w:rPr>
+                <w:rFonts w:ascii="Lucida Sans" w:hAnsi="Lucida Sans"/>
+                <w:caps/>
+                <w:noProof/>
+                <w:webHidden/>
+                <w:spacing w:val="32"/>
+                <w:sz w:val="16"/>
+              </w:rPr>
+              <w:fldChar w:fldCharType="separate"/>
+            </w:r>
+            <w:r>
+              <w:rPr>
+                <w:rFonts w:ascii="Lucida Sans" w:hAnsi="Lucida Sans"/>
+                <w:caps/>
+                <w:noProof/>
+                <w:webHidden/>
+                <w:spacing w:val="32"/>
+                <w:sz w:val="16"/>
+              </w:rPr>
+              <w:t>7</w:t>
+            </w:r>
+            <w:r>
+              <w:rPr>
+                <w:rFonts w:ascii="Lucida Sans" w:hAnsi="Lucida Sans"/>
+                <w:caps/>
+                <w:noProof/>
+                <w:webHidden/>
+                <w:spacing w:val="32"/>
+                <w:sz w:val="16"/>
               </w:rPr>
               <w:fldChar w:fldCharType="end"/>
             </w:r>
@@ -846,9 +906,8 @@
           </w:pPr>
           <w:r>
             <w:rPr>
-              <w:rFonts w:ascii="Lucida Console" w:hAnsi="Lucida Console"/>
               <w:caps/>
-              <w:spacing w:val="24"/>
+              <w:spacing w:val="32"/>
               <w:sz w:val="16"/>
               <w:szCs w:val="16"/>
             </w:rPr>
@@ -868,12 +927,12 @@
       <w:pPr>
         <w:pStyle w:val="Heading1"/>
       </w:pPr>
-      <w:bookmarkStart w:id="0" w:name="_Toc52288663"/>
     </w:p>
     <w:p>
       <w:pPr>
         <w:pStyle w:val="Heading1"/>
       </w:pPr>
+      <w:bookmarkStart w:id="0" w:name="_Toc52541271"/>
       <w:r>
         <w:t xml:space="preserve">Kickstarter </w:t>
       </w:r>
@@ -957,7 +1016,6 @@
         <w:pStyle w:val="Heading2"/>
         <w:jc w:val="center"/>
       </w:pPr>
-      <w:bookmarkStart w:id="1" w:name="_Toc52288664"/>
     </w:p>
     <w:p>
       <w:pPr>
@@ -970,6 +1028,7 @@
         <w:pStyle w:val="Heading2"/>
         <w:jc w:val="center"/>
       </w:pPr>
+      <w:bookmarkStart w:id="1" w:name="_Toc52541272"/>
       <w:r>
         <w:t>State Count By Category</w:t>
       </w:r>
@@ -982,15 +1041,27 @@
         <w:ind w:left="-2790" w:right="-2700"/>
         <w:jc w:val="center"/>
       </w:pPr>
+    </w:p>
+    <w:p>
+      <w:pPr>
+        <w:pStyle w:val="Heading2"/>
+        <w:ind w:left="-2790" w:right="-2700"/>
+        <w:jc w:val="center"/>
+      </w:pPr>
+    </w:p>
+    <w:p>
+      <w:pPr>
+        <w:ind w:left="-1440"/>
+      </w:pPr>
       <w:r>
         <w:rPr>
           <w:noProof/>
         </w:rPr>
         <w:drawing>
-          <wp:inline distT="0" distB="0" distL="0" distR="0" wp14:anchorId="1D224F92" wp14:editId="48535946">
-            <wp:extent cx="5943600" cy="3743325"/>
-            <wp:effectExtent l="19050" t="0" r="19050" b="0"/>
-            <wp:docPr id="1" name="Chart 1">
+          <wp:inline distT="0" distB="0" distL="0" distR="0" wp14:anchorId="73CC9D1A" wp14:editId="064EFBE5">
+            <wp:extent cx="5788464" cy="3645339"/>
+            <wp:effectExtent l="0" t="0" r="3175" b="12700"/>
+            <wp:docPr id="6" name="Chart 6">
               <a:extLst xmlns:a="http://schemas.openxmlformats.org/drawingml/2006/main">
                 <a:ext uri="{FF2B5EF4-FFF2-40B4-BE49-F238E27FC236}">
                   <a16:creationId xmlns:a16="http://schemas.microsoft.com/office/drawing/2014/main" id="{8B32E921-93E3-438B-A7D1-188F417F8671}"/>
@@ -1015,7 +1086,6 @@
         <w:pStyle w:val="Heading2"/>
         <w:jc w:val="center"/>
       </w:pPr>
-      <w:bookmarkStart w:id="2" w:name="_Toc52288665"/>
     </w:p>
     <w:p>
       <w:pPr>
@@ -1028,26 +1098,40 @@
         <w:pStyle w:val="Heading2"/>
         <w:jc w:val="center"/>
       </w:pPr>
+      <w:bookmarkStart w:id="2" w:name="_Toc52541273"/>
       <w:r>
         <w:t>State Count By Sub-Category</w:t>
       </w:r>
       <w:bookmarkEnd w:id="2"/>
     </w:p>
+    <w:p/>
     <w:p>
       <w:pPr>
         <w:pStyle w:val="Heading2"/>
         <w:ind w:left="-2790" w:right="-2790"/>
         <w:jc w:val="center"/>
+      </w:pPr>
+    </w:p>
+    <w:p>
+      <w:pPr>
+        <w:pStyle w:val="Heading2"/>
+        <w:ind w:left="-2790" w:right="-2790"/>
+        <w:jc w:val="center"/>
+      </w:pPr>
+    </w:p>
+    <w:p>
+      <w:pPr>
+        <w:ind w:left="-1350"/>
       </w:pPr>
       <w:r>
         <w:rPr>
           <w:noProof/>
         </w:rPr>
         <w:drawing>
-          <wp:inline distT="0" distB="0" distL="0" distR="0" wp14:anchorId="4094A5FA" wp14:editId="21B02F9B">
-            <wp:extent cx="5943600" cy="3576955"/>
-            <wp:effectExtent l="19050" t="0" r="19050" b="4445"/>
-            <wp:docPr id="2" name="Chart 2">
+          <wp:inline distT="0" distB="0" distL="0" distR="0" wp14:anchorId="0C8B1FB6" wp14:editId="1DCCCFA3">
+            <wp:extent cx="5760725" cy="3466214"/>
+            <wp:effectExtent l="0" t="0" r="11430" b="1270"/>
+            <wp:docPr id="5" name="Chart 5">
               <a:extLst xmlns:a="http://schemas.openxmlformats.org/drawingml/2006/main">
                 <a:ext uri="{FF2B5EF4-FFF2-40B4-BE49-F238E27FC236}">
                   <a16:creationId xmlns:a16="http://schemas.microsoft.com/office/drawing/2014/main" id="{059DCAB7-5BED-4698-962A-C6C098ECF233}"/>
@@ -1072,7 +1156,6 @@
         <w:pStyle w:val="Heading2"/>
         <w:jc w:val="center"/>
       </w:pPr>
-      <w:bookmarkStart w:id="3" w:name="_Toc52288666"/>
     </w:p>
     <w:p>
       <w:pPr>
@@ -1085,11 +1168,15 @@
         <w:pStyle w:val="Heading2"/>
         <w:jc w:val="center"/>
       </w:pPr>
+      <w:bookmarkStart w:id="3" w:name="_Toc52541274"/>
       <w:r>
         <w:t>State Count By Date Created</w:t>
       </w:r>
       <w:bookmarkEnd w:id="3"/>
     </w:p>
+    <w:p/>
+    <w:p/>
+    <w:p/>
     <w:p>
       <w:pPr>
         <w:ind w:left="-2790" w:right="-2790"/>
@@ -1132,12 +1219,12 @@
       <w:pPr>
         <w:pStyle w:val="Heading1"/>
       </w:pPr>
-      <w:bookmarkStart w:id="4" w:name="_Toc52288667"/>
     </w:p>
     <w:p>
       <w:pPr>
         <w:pStyle w:val="Heading1"/>
       </w:pPr>
+      <w:bookmarkStart w:id="4" w:name="_Toc52541275"/>
       <w:r>
         <w:t>Concluding Observations &amp; Remarks</w:t>
       </w:r>
@@ -1205,6 +1292,9 @@
       <w:r>
         <w:t xml:space="preserve"> Start a journalism campaign</w:t>
       </w:r>
+      <w:r>
+        <w:t>.</w:t>
+      </w:r>
     </w:p>
     <w:p>
       <w:pPr>
@@ -1408,6 +1498,22 @@
           <w:bCs/>
         </w:rPr>
       </w:pPr>
+    </w:p>
+    <w:p>
+      <w:pPr>
+        <w:rPr>
+          <w:b/>
+          <w:bCs/>
+        </w:rPr>
+      </w:pPr>
+    </w:p>
+    <w:p>
+      <w:pPr>
+        <w:rPr>
+          <w:b/>
+          <w:bCs/>
+        </w:rPr>
+      </w:pPr>
       <w:r>
         <w:rPr>
           <w:b/>
@@ -1442,7 +1548,10 @@
         </w:numPr>
       </w:pPr>
       <w:r>
-        <w:t xml:space="preserve">We do not know who or what organizations have campaigns running </w:t>
+        <w:t>We do not know who or what organizations have campaigns running</w:t>
+      </w:r>
+      <w:r>
+        <w:t>.</w:t>
       </w:r>
     </w:p>
     <w:p>
@@ -1467,6 +1576,9 @@
       <w:r>
         <w:t xml:space="preserve"> know if individuals or groups have multiple campaigns</w:t>
       </w:r>
+      <w:r>
+        <w:t>.</w:t>
+      </w:r>
     </w:p>
     <w:p>
       <w:pPr>
@@ -1499,6 +1611,9 @@
       <w:r>
         <w:t>A Pivot table that contained both category and sub-category, so that you could see how the subcategory informed the success or failure of the category</w:t>
       </w:r>
+      <w:r>
+        <w:t>.</w:t>
+      </w:r>
     </w:p>
     <w:p>
       <w:pPr>
@@ -1517,13 +1632,14 @@
         <w:t>Staff Pick vs. Not Pick</w:t>
       </w:r>
       <w:r>
-        <w:t xml:space="preserve"> would make a good line chart </w:t>
-      </w:r>
-    </w:p>
-    <w:p>
-      <w:pPr>
-        <w:pStyle w:val="ListParagraph"/>
-      </w:pPr>
+        <w:t xml:space="preserve"> would make a good line chart</w:t>
+      </w:r>
+      <w:r>
+        <w:t>.</w:t>
+      </w:r>
+      <w:r>
+        <w:t xml:space="preserve"> </w:t>
+      </w:r>
     </w:p>
     <w:p>
       <w:pPr>
@@ -1548,7 +1664,97 @@
         <w:t xml:space="preserve"> of goals met, this may be well represented in a bar chart.</w:t>
       </w:r>
     </w:p>
-    <w:p/>
+    <w:p>
+      <w:pPr>
+        <w:pStyle w:val="Heading1"/>
+      </w:pPr>
+      <w:bookmarkStart w:id="5" w:name="_Toc52541276"/>
+      <w:r>
+        <w:t>Bonus</w:t>
+      </w:r>
+      <w:r>
+        <w:t xml:space="preserve"> 2</w:t>
+      </w:r>
+      <w:bookmarkEnd w:id="5"/>
+    </w:p>
+    <w:p>
+      <w:pPr>
+        <w:rPr>
+          <w:b/>
+          <w:bCs/>
+        </w:rPr>
+      </w:pPr>
+      <w:r>
+        <w:rPr>
+          <w:b/>
+          <w:bCs/>
+        </w:rPr>
+        <w:t>Use your data to determine whether the mean or the median summarizes the data more meaningfully.</w:t>
+      </w:r>
+    </w:p>
+    <w:p>
+      <w:pPr>
+        <w:pStyle w:val="ListParagraph"/>
+        <w:numPr>
+          <w:ilvl w:val="0"/>
+          <w:numId w:val="10"/>
+        </w:numPr>
+      </w:pPr>
+      <w:r>
+        <w:t>Median is less skewed by outliers so therefore more meaningful.</w:t>
+      </w:r>
+    </w:p>
+    <w:p>
+      <w:pPr>
+        <w:rPr>
+          <w:b/>
+          <w:bCs/>
+        </w:rPr>
+      </w:pPr>
+      <w:r>
+        <w:rPr>
+          <w:b/>
+          <w:bCs/>
+        </w:rPr>
+        <w:t>Use your data to determine if there is more variability with successful or unsuccessful campaigns. Does this make sense? Why or why not?</w:t>
+      </w:r>
+    </w:p>
+    <w:p>
+      <w:pPr>
+        <w:pStyle w:val="ListParagraph"/>
+        <w:numPr>
+          <w:ilvl w:val="0"/>
+          <w:numId w:val="11"/>
+        </w:numPr>
+      </w:pPr>
+      <w:r>
+        <w:t>There is more variability within the successful data.  We know this because:</w:t>
+      </w:r>
+    </w:p>
+    <w:p>
+      <w:pPr>
+        <w:pStyle w:val="ListParagraph"/>
+        <w:numPr>
+          <w:ilvl w:val="1"/>
+          <w:numId w:val="11"/>
+        </w:numPr>
+      </w:pPr>
+      <w:r>
+        <w:t>The variance of the successful backers is substantially greater than failed backer’s count.</w:t>
+      </w:r>
+    </w:p>
+    <w:p>
+      <w:pPr>
+        <w:pStyle w:val="ListParagraph"/>
+        <w:numPr>
+          <w:ilvl w:val="1"/>
+          <w:numId w:val="11"/>
+        </w:numPr>
+      </w:pPr>
+      <w:r>
+        <w:t>We can also look at the min and max of both outcomes and there is a much wider margin for successful campaigns.</w:t>
+      </w:r>
+    </w:p>
     <w:sectPr>
       <w:footerReference w:type="default" r:id="rId12"/>
       <w:pgSz w:w="12240" w:h="15840"/>
@@ -2166,6 +2372,119 @@
     </w:lvl>
   </w:abstractNum>
   <w:abstractNum w:abstractNumId="4" w15:restartNumberingAfterBreak="0">
+    <w:nsid w:val="36A64D07"/>
+    <w:multiLevelType w:val="hybridMultilevel"/>
+    <w:tmpl w:val="8BE0AD66"/>
+    <w:lvl w:ilvl="0" w:tplc="04090001">
+      <w:start w:val="1"/>
+      <w:numFmt w:val="bullet"/>
+      <w:lvlText w:val=""/>
+      <w:lvlJc w:val="left"/>
+      <w:pPr>
+        <w:ind w:left="720" w:hanging="360"/>
+      </w:pPr>
+      <w:rPr>
+        <w:rFonts w:ascii="Symbol" w:hAnsi="Symbol" w:hint="default"/>
+      </w:rPr>
+    </w:lvl>
+    <w:lvl w:ilvl="1" w:tplc="04090003">
+      <w:start w:val="1"/>
+      <w:numFmt w:val="bullet"/>
+      <w:lvlText w:val="o"/>
+      <w:lvlJc w:val="left"/>
+      <w:pPr>
+        <w:ind w:left="1440" w:hanging="360"/>
+      </w:pPr>
+      <w:rPr>
+        <w:rFonts w:ascii="Courier New" w:hAnsi="Courier New" w:cs="Courier New" w:hint="default"/>
+      </w:rPr>
+    </w:lvl>
+    <w:lvl w:ilvl="2" w:tplc="04090005">
+      <w:start w:val="1"/>
+      <w:numFmt w:val="bullet"/>
+      <w:lvlText w:val=""/>
+      <w:lvlJc w:val="left"/>
+      <w:pPr>
+        <w:ind w:left="2160" w:hanging="360"/>
+      </w:pPr>
+      <w:rPr>
+        <w:rFonts w:ascii="Wingdings" w:hAnsi="Wingdings" w:hint="default"/>
+      </w:rPr>
+    </w:lvl>
+    <w:lvl w:ilvl="3" w:tplc="04090001">
+      <w:start w:val="1"/>
+      <w:numFmt w:val="bullet"/>
+      <w:lvlText w:val=""/>
+      <w:lvlJc w:val="left"/>
+      <w:pPr>
+        <w:ind w:left="2880" w:hanging="360"/>
+      </w:pPr>
+      <w:rPr>
+        <w:rFonts w:ascii="Symbol" w:hAnsi="Symbol" w:hint="default"/>
+      </w:rPr>
+    </w:lvl>
+    <w:lvl w:ilvl="4" w:tplc="04090003">
+      <w:start w:val="1"/>
+      <w:numFmt w:val="bullet"/>
+      <w:lvlText w:val="o"/>
+      <w:lvlJc w:val="left"/>
+      <w:pPr>
+        <w:ind w:left="3600" w:hanging="360"/>
+      </w:pPr>
+      <w:rPr>
+        <w:rFonts w:ascii="Courier New" w:hAnsi="Courier New" w:cs="Courier New" w:hint="default"/>
+      </w:rPr>
+    </w:lvl>
+    <w:lvl w:ilvl="5" w:tplc="04090005">
+      <w:start w:val="1"/>
+      <w:numFmt w:val="bullet"/>
+      <w:lvlText w:val=""/>
+      <w:lvlJc w:val="left"/>
+      <w:pPr>
+        <w:ind w:left="4320" w:hanging="360"/>
+      </w:pPr>
+      <w:rPr>
+        <w:rFonts w:ascii="Wingdings" w:hAnsi="Wingdings" w:hint="default"/>
+      </w:rPr>
+    </w:lvl>
+    <w:lvl w:ilvl="6" w:tplc="04090001">
+      <w:start w:val="1"/>
+      <w:numFmt w:val="bullet"/>
+      <w:lvlText w:val=""/>
+      <w:lvlJc w:val="left"/>
+      <w:pPr>
+        <w:ind w:left="5040" w:hanging="360"/>
+      </w:pPr>
+      <w:rPr>
+        <w:rFonts w:ascii="Symbol" w:hAnsi="Symbol" w:hint="default"/>
+      </w:rPr>
+    </w:lvl>
+    <w:lvl w:ilvl="7" w:tplc="04090003">
+      <w:start w:val="1"/>
+      <w:numFmt w:val="bullet"/>
+      <w:lvlText w:val="o"/>
+      <w:lvlJc w:val="left"/>
+      <w:pPr>
+        <w:ind w:left="5760" w:hanging="360"/>
+      </w:pPr>
+      <w:rPr>
+        <w:rFonts w:ascii="Courier New" w:hAnsi="Courier New" w:cs="Courier New" w:hint="default"/>
+      </w:rPr>
+    </w:lvl>
+    <w:lvl w:ilvl="8" w:tplc="04090005">
+      <w:start w:val="1"/>
+      <w:numFmt w:val="bullet"/>
+      <w:lvlText w:val=""/>
+      <w:lvlJc w:val="left"/>
+      <w:pPr>
+        <w:ind w:left="6480" w:hanging="360"/>
+      </w:pPr>
+      <w:rPr>
+        <w:rFonts w:ascii="Wingdings" w:hAnsi="Wingdings" w:hint="default"/>
+      </w:rPr>
+    </w:lvl>
+  </w:abstractNum>
+  <w:abstractNum w:abstractNumId="5" w15:restartNumberingAfterBreak="0">
     <w:nsid w:val="49CC4AE6"/>
     <w:multiLevelType w:val="hybridMultilevel"/>
     <w:tmpl w:val="1A5C86EA"/>
@@ -2278,7 +2597,7 @@
       </w:rPr>
     </w:lvl>
   </w:abstractNum>
-  <w:abstractNum w:abstractNumId="5" w15:restartNumberingAfterBreak="0">
+  <w:abstractNum w:abstractNumId="6" w15:restartNumberingAfterBreak="0">
     <w:nsid w:val="52CE6C52"/>
     <w:multiLevelType w:val="hybridMultilevel"/>
     <w:tmpl w:val="183C0ECE"/>
@@ -2391,7 +2710,7 @@
       </w:rPr>
     </w:lvl>
   </w:abstractNum>
-  <w:abstractNum w:abstractNumId="6" w15:restartNumberingAfterBreak="0">
+  <w:abstractNum w:abstractNumId="7" w15:restartNumberingAfterBreak="0">
     <w:nsid w:val="59BF47AF"/>
     <w:multiLevelType w:val="hybridMultilevel"/>
     <w:tmpl w:val="82081662"/>
@@ -2504,7 +2823,7 @@
       </w:rPr>
     </w:lvl>
   </w:abstractNum>
-  <w:abstractNum w:abstractNumId="7" w15:restartNumberingAfterBreak="0">
+  <w:abstractNum w:abstractNumId="8" w15:restartNumberingAfterBreak="0">
     <w:nsid w:val="6087724C"/>
     <w:multiLevelType w:val="hybridMultilevel"/>
     <w:tmpl w:val="3BCEDE46"/>
@@ -2617,7 +2936,7 @@
       </w:rPr>
     </w:lvl>
   </w:abstractNum>
-  <w:abstractNum w:abstractNumId="8" w15:restartNumberingAfterBreak="0">
+  <w:abstractNum w:abstractNumId="9" w15:restartNumberingAfterBreak="0">
     <w:nsid w:val="61E858B5"/>
     <w:multiLevelType w:val="hybridMultilevel"/>
     <w:tmpl w:val="9A7065BE"/>
@@ -2718,6 +3037,119 @@
       </w:rPr>
     </w:lvl>
     <w:lvl w:ilvl="8" w:tplc="04090005" w:tentative="1">
+      <w:start w:val="1"/>
+      <w:numFmt w:val="bullet"/>
+      <w:lvlText w:val=""/>
+      <w:lvlJc w:val="left"/>
+      <w:pPr>
+        <w:ind w:left="6480" w:hanging="360"/>
+      </w:pPr>
+      <w:rPr>
+        <w:rFonts w:ascii="Wingdings" w:hAnsi="Wingdings" w:hint="default"/>
+      </w:rPr>
+    </w:lvl>
+  </w:abstractNum>
+  <w:abstractNum w:abstractNumId="10" w15:restartNumberingAfterBreak="0">
+    <w:nsid w:val="6EE46C76"/>
+    <w:multiLevelType w:val="hybridMultilevel"/>
+    <w:tmpl w:val="839EC482"/>
+    <w:lvl w:ilvl="0" w:tplc="04090001">
+      <w:start w:val="1"/>
+      <w:numFmt w:val="bullet"/>
+      <w:lvlText w:val=""/>
+      <w:lvlJc w:val="left"/>
+      <w:pPr>
+        <w:ind w:left="720" w:hanging="360"/>
+      </w:pPr>
+      <w:rPr>
+        <w:rFonts w:ascii="Symbol" w:hAnsi="Symbol" w:hint="default"/>
+      </w:rPr>
+    </w:lvl>
+    <w:lvl w:ilvl="1" w:tplc="04090003">
+      <w:start w:val="1"/>
+      <w:numFmt w:val="bullet"/>
+      <w:lvlText w:val="o"/>
+      <w:lvlJc w:val="left"/>
+      <w:pPr>
+        <w:ind w:left="1440" w:hanging="360"/>
+      </w:pPr>
+      <w:rPr>
+        <w:rFonts w:ascii="Courier New" w:hAnsi="Courier New" w:cs="Courier New" w:hint="default"/>
+      </w:rPr>
+    </w:lvl>
+    <w:lvl w:ilvl="2" w:tplc="04090005">
+      <w:start w:val="1"/>
+      <w:numFmt w:val="bullet"/>
+      <w:lvlText w:val=""/>
+      <w:lvlJc w:val="left"/>
+      <w:pPr>
+        <w:ind w:left="2160" w:hanging="360"/>
+      </w:pPr>
+      <w:rPr>
+        <w:rFonts w:ascii="Wingdings" w:hAnsi="Wingdings" w:hint="default"/>
+      </w:rPr>
+    </w:lvl>
+    <w:lvl w:ilvl="3" w:tplc="04090001">
+      <w:start w:val="1"/>
+      <w:numFmt w:val="bullet"/>
+      <w:lvlText w:val=""/>
+      <w:lvlJc w:val="left"/>
+      <w:pPr>
+        <w:ind w:left="2880" w:hanging="360"/>
+      </w:pPr>
+      <w:rPr>
+        <w:rFonts w:ascii="Symbol" w:hAnsi="Symbol" w:hint="default"/>
+      </w:rPr>
+    </w:lvl>
+    <w:lvl w:ilvl="4" w:tplc="04090003">
+      <w:start w:val="1"/>
+      <w:numFmt w:val="bullet"/>
+      <w:lvlText w:val="o"/>
+      <w:lvlJc w:val="left"/>
+      <w:pPr>
+        <w:ind w:left="3600" w:hanging="360"/>
+      </w:pPr>
+      <w:rPr>
+        <w:rFonts w:ascii="Courier New" w:hAnsi="Courier New" w:cs="Courier New" w:hint="default"/>
+      </w:rPr>
+    </w:lvl>
+    <w:lvl w:ilvl="5" w:tplc="04090005">
+      <w:start w:val="1"/>
+      <w:numFmt w:val="bullet"/>
+      <w:lvlText w:val=""/>
+      <w:lvlJc w:val="left"/>
+      <w:pPr>
+        <w:ind w:left="4320" w:hanging="360"/>
+      </w:pPr>
+      <w:rPr>
+        <w:rFonts w:ascii="Wingdings" w:hAnsi="Wingdings" w:hint="default"/>
+      </w:rPr>
+    </w:lvl>
+    <w:lvl w:ilvl="6" w:tplc="04090001">
+      <w:start w:val="1"/>
+      <w:numFmt w:val="bullet"/>
+      <w:lvlText w:val=""/>
+      <w:lvlJc w:val="left"/>
+      <w:pPr>
+        <w:ind w:left="5040" w:hanging="360"/>
+      </w:pPr>
+      <w:rPr>
+        <w:rFonts w:ascii="Symbol" w:hAnsi="Symbol" w:hint="default"/>
+      </w:rPr>
+    </w:lvl>
+    <w:lvl w:ilvl="7" w:tplc="04090003">
+      <w:start w:val="1"/>
+      <w:numFmt w:val="bullet"/>
+      <w:lvlText w:val="o"/>
+      <w:lvlJc w:val="left"/>
+      <w:pPr>
+        <w:ind w:left="5760" w:hanging="360"/>
+      </w:pPr>
+      <w:rPr>
+        <w:rFonts w:ascii="Courier New" w:hAnsi="Courier New" w:cs="Courier New" w:hint="default"/>
+      </w:rPr>
+    </w:lvl>
+    <w:lvl w:ilvl="8" w:tplc="04090005">
       <w:start w:val="1"/>
       <w:numFmt w:val="bullet"/>
       <w:lvlText w:val=""/>
@@ -2734,13 +3166,13 @@
     <w:abstractNumId w:val="2"/>
   </w:num>
   <w:num w:numId="2">
-    <w:abstractNumId w:val="8"/>
+    <w:abstractNumId w:val="9"/>
   </w:num>
   <w:num w:numId="3">
-    <w:abstractNumId w:val="6"/>
+    <w:abstractNumId w:val="7"/>
   </w:num>
   <w:num w:numId="4">
-    <w:abstractNumId w:val="7"/>
+    <w:abstractNumId w:val="8"/>
   </w:num>
   <w:num w:numId="5">
     <w:abstractNumId w:val="0"/>
@@ -2752,10 +3184,34 @@
     <w:abstractNumId w:val="1"/>
   </w:num>
   <w:num w:numId="8">
-    <w:abstractNumId w:val="4"/>
+    <w:abstractNumId w:val="5"/>
   </w:num>
   <w:num w:numId="9">
-    <w:abstractNumId w:val="5"/>
+    <w:abstractNumId w:val="6"/>
+  </w:num>
+  <w:num w:numId="10">
+    <w:abstractNumId w:val="4"/>
+    <w:lvlOverride w:ilvl="0"/>
+    <w:lvlOverride w:ilvl="1"/>
+    <w:lvlOverride w:ilvl="2"/>
+    <w:lvlOverride w:ilvl="3"/>
+    <w:lvlOverride w:ilvl="4"/>
+    <w:lvlOverride w:ilvl="5"/>
+    <w:lvlOverride w:ilvl="6"/>
+    <w:lvlOverride w:ilvl="7"/>
+    <w:lvlOverride w:ilvl="8"/>
+  </w:num>
+  <w:num w:numId="11">
+    <w:abstractNumId w:val="10"/>
+    <w:lvlOverride w:ilvl="0"/>
+    <w:lvlOverride w:ilvl="1"/>
+    <w:lvlOverride w:ilvl="2"/>
+    <w:lvlOverride w:ilvl="3"/>
+    <w:lvlOverride w:ilvl="4"/>
+    <w:lvlOverride w:ilvl="5"/>
+    <w:lvlOverride w:ilvl="6"/>
+    <w:lvlOverride w:ilvl="7"/>
+    <w:lvlOverride w:ilvl="8"/>
   </w:num>
 </w:numbering>
 </file>
@@ -3174,9 +3630,9 @@
     <w:link w:val="Heading1Char"/>
     <w:uiPriority w:val="9"/>
     <w:qFormat/>
-    <w:rsid w:val="002E66AF"/>
+    <w:rsid w:val="00CE0A8E"/>
     <w:pPr>
-      <w:spacing w:before="600" w:after="240" w:line="480" w:lineRule="auto"/>
+      <w:spacing w:before="600" w:after="240"/>
       <w:jc w:val="left"/>
       <w:outlineLvl w:val="0"/>
     </w:pPr>
@@ -3407,7 +3863,7 @@
     <w:basedOn w:val="DefaultParagraphFont"/>
     <w:link w:val="Heading1"/>
     <w:uiPriority w:val="9"/>
-    <w:rsid w:val="002E66AF"/>
+    <w:rsid w:val="00CE0A8E"/>
     <w:rPr>
       <w:rFonts w:ascii="Lucida Sans" w:hAnsi="Lucida Sans"/>
       <w:caps/>
@@ -4540,7 +4996,7 @@
           </c:val>
           <c:extLst>
             <c:ext xmlns:c16="http://schemas.microsoft.com/office/drawing/2014/chart" uri="{C3380CC4-5D6E-409C-BE32-E72D297353CC}">
-              <c16:uniqueId val="{00000000-D8B2-4648-9B84-0F6585B0E42A}"/>
+              <c16:uniqueId val="{00000000-0B1C-4C5D-A196-65664BED3A9C}"/>
             </c:ext>
           </c:extLst>
         </c:ser>
@@ -4652,7 +5108,7 @@
           </c:val>
           <c:extLst>
             <c:ext xmlns:c16="http://schemas.microsoft.com/office/drawing/2014/chart" uri="{C3380CC4-5D6E-409C-BE32-E72D297353CC}">
-              <c16:uniqueId val="{00000001-D8B2-4648-9B84-0F6585B0E42A}"/>
+              <c16:uniqueId val="{00000001-0B1C-4C5D-A196-65664BED3A9C}"/>
             </c:ext>
           </c:extLst>
         </c:ser>
@@ -4779,7 +5235,7 @@
           </c:val>
           <c:extLst>
             <c:ext xmlns:c16="http://schemas.microsoft.com/office/drawing/2014/chart" uri="{C3380CC4-5D6E-409C-BE32-E72D297353CC}">
-              <c16:uniqueId val="{00000002-D8B2-4648-9B84-0F6585B0E42A}"/>
+              <c16:uniqueId val="{00000002-0B1C-4C5D-A196-65664BED3A9C}"/>
             </c:ext>
           </c:extLst>
         </c:ser>
@@ -4903,7 +5359,7 @@
           </c:val>
           <c:extLst>
             <c:ext xmlns:c16="http://schemas.microsoft.com/office/drawing/2014/chart" uri="{C3380CC4-5D6E-409C-BE32-E72D297353CC}">
-              <c16:uniqueId val="{00000003-D8B2-4648-9B84-0F6585B0E42A}"/>
+              <c16:uniqueId val="{00000003-0B1C-4C5D-A196-65664BED3A9C}"/>
             </c:ext>
           </c:extLst>
         </c:ser>
@@ -4948,7 +5404,7 @@
                 </a:pPr>
                 <a:r>
                   <a:rPr lang="en-US"/>
-                  <a:t>Categorys</a:t>
+                  <a:t>Categories</a:t>
                 </a:r>
               </a:p>
             </c:rich>
@@ -5665,7 +6121,7 @@
           </c:val>
           <c:extLst>
             <c:ext xmlns:c16="http://schemas.microsoft.com/office/drawing/2014/chart" uri="{C3380CC4-5D6E-409C-BE32-E72D297353CC}">
-              <c16:uniqueId val="{00000000-6E65-463D-ADF0-98C44B381227}"/>
+              <c16:uniqueId val="{00000000-24C7-4F00-9299-FC011FCCE03F}"/>
             </c:ext>
           </c:extLst>
         </c:ser>
@@ -5847,7 +6303,7 @@
           </c:val>
           <c:extLst>
             <c:ext xmlns:c16="http://schemas.microsoft.com/office/drawing/2014/chart" uri="{C3380CC4-5D6E-409C-BE32-E72D297353CC}">
-              <c16:uniqueId val="{00000001-6E65-463D-ADF0-98C44B381227}"/>
+              <c16:uniqueId val="{00000001-24C7-4F00-9299-FC011FCCE03F}"/>
             </c:ext>
           </c:extLst>
         </c:ser>
@@ -6089,7 +6545,7 @@
           </c:val>
           <c:extLst>
             <c:ext xmlns:c16="http://schemas.microsoft.com/office/drawing/2014/chart" uri="{C3380CC4-5D6E-409C-BE32-E72D297353CC}">
-              <c16:uniqueId val="{00000002-6E65-463D-ADF0-98C44B381227}"/>
+              <c16:uniqueId val="{00000002-24C7-4F00-9299-FC011FCCE03F}"/>
             </c:ext>
           </c:extLst>
         </c:ser>
@@ -6292,7 +6748,7 @@
           </c:val>
           <c:extLst>
             <c:ext xmlns:c16="http://schemas.microsoft.com/office/drawing/2014/chart" uri="{C3380CC4-5D6E-409C-BE32-E72D297353CC}">
-              <c16:uniqueId val="{00000007-6E65-463D-ADF0-98C44B381227}"/>
+              <c16:uniqueId val="{00000003-24C7-4F00-9299-FC011FCCE03F}"/>
             </c:ext>
           </c:extLst>
         </c:ser>

</xml_diff>